<commit_message>
Update Chapter 6's Assignments
</commit_message>
<xml_diff>
--- a/Chapter6_Planets/CSC365_ScriptLang_Chapter6_Planets.docx
+++ b/Chapter6_Planets/CSC365_ScriptLang_Chapter6_Planets.docx
@@ -1,6 +1,6 @@
 
 <file path=word/document.xml><?xml version="1.0" encoding="utf-8"?>
-<w:document xmlns:wpc="http://schemas.microsoft.com/office/word/2010/wordprocessingCanvas" xmlns:cx="http://schemas.microsoft.com/office/drawing/2014/chartex" xmlns:cx1="http://schemas.microsoft.com/office/drawing/2015/9/8/chartex" xmlns:cx2="http://schemas.microsoft.com/office/drawing/2015/10/21/chartex" xmlns:cx3="http://schemas.microsoft.com/office/drawing/2016/5/9/chartex" xmlns:cx4="http://schemas.microsoft.com/office/drawing/2016/5/10/chartex" xmlns:cx5="http://schemas.microsoft.com/office/drawing/2016/5/11/chartex" xmlns:cx6="http://schemas.microsoft.com/office/drawing/2016/5/12/chartex" xmlns:cx7="http://schemas.microsoft.com/office/drawing/2016/5/13/chartex" xmlns:cx8="http://schemas.microsoft.com/office/drawing/2016/5/14/chartex" xmlns:mc="http://schemas.openxmlformats.org/markup-compatibility/2006" xmlns:aink="http://schemas.microsoft.com/office/drawing/2016/ink" xmlns:am3d="http://schemas.microsoft.com/office/drawing/2017/model3d" xmlns:o="urn:schemas-microsoft-com:office:office" xmlns:r="http://schemas.openxmlformats.org/officeDocument/2006/relationships" xmlns:m="http://schemas.openxmlformats.org/officeDocument/2006/math" xmlns:v="urn:schemas-microsoft-com:vml" xmlns:wp14="http://schemas.microsoft.com/office/word/2010/wordprocessingDrawing" xmlns:wp="http://schemas.openxmlformats.org/drawingml/2006/wordprocessingDrawing" xmlns:w10="urn:schemas-microsoft-com:office:word" xmlns:w="http://schemas.openxmlformats.org/wordprocessingml/2006/main" xmlns:w14="http://schemas.microsoft.com/office/word/2010/wordml" xmlns:w15="http://schemas.microsoft.com/office/word/2012/wordml" xmlns:w16cex="http://schemas.microsoft.com/office/word/2018/wordml/cex" xmlns:w16cid="http://schemas.microsoft.com/office/word/2016/wordml/cid" xmlns:w16="http://schemas.microsoft.com/office/word/2018/wordml" xmlns:w16sdtdh="http://schemas.microsoft.com/office/word/2020/wordml/sdtdatahash" xmlns:w16se="http://schemas.microsoft.com/office/word/2015/wordml/symex" xmlns:wpg="http://schemas.microsoft.com/office/word/2010/wordprocessingGroup" xmlns:wpi="http://schemas.microsoft.com/office/word/2010/wordprocessingInk" xmlns:wne="http://schemas.microsoft.com/office/word/2006/wordml" xmlns:wps="http://schemas.microsoft.com/office/word/2010/wordprocessingShape" mc:Ignorable="w14 w15 w16se w16cid w16 w16cex w16sdtdh wp14">
+<w:document xmlns:wpc="http://schemas.microsoft.com/office/word/2010/wordprocessingCanvas" xmlns:cx="http://schemas.microsoft.com/office/drawing/2014/chartex" xmlns:cx1="http://schemas.microsoft.com/office/drawing/2015/9/8/chartex" xmlns:mc="http://schemas.openxmlformats.org/markup-compatibility/2006" xmlns:o="urn:schemas-microsoft-com:office:office" xmlns:r="http://schemas.openxmlformats.org/officeDocument/2006/relationships" xmlns:m="http://schemas.openxmlformats.org/officeDocument/2006/math" xmlns:v="urn:schemas-microsoft-com:vml" xmlns:wp14="http://schemas.microsoft.com/office/word/2010/wordprocessingDrawing" xmlns:wp="http://schemas.openxmlformats.org/drawingml/2006/wordprocessingDrawing" xmlns:w10="urn:schemas-microsoft-com:office:word" xmlns:w="http://schemas.openxmlformats.org/wordprocessingml/2006/main" xmlns:w14="http://schemas.microsoft.com/office/word/2010/wordml" xmlns:w15="http://schemas.microsoft.com/office/word/2012/wordml" xmlns:w16se="http://schemas.microsoft.com/office/word/2015/wordml/symex" xmlns:wpg="http://schemas.microsoft.com/office/word/2010/wordprocessingGroup" xmlns:wpi="http://schemas.microsoft.com/office/word/2010/wordprocessingInk" xmlns:wne="http://schemas.microsoft.com/office/word/2006/wordml" xmlns:wps="http://schemas.microsoft.com/office/word/2010/wordprocessingShape" mc:Ignorable="w14 w15 w16se wp14">
   <w:body>
     <w:p>
       <w:pPr>
@@ -320,7 +320,6 @@
         </w:rPr>
         <w:t xml:space="preserve">for </w:t>
       </w:r>
-      <w:proofErr w:type="spellStart"/>
       <w:r>
         <w:rPr>
           <w:rFonts w:ascii="Courier New" w:eastAsia="Times New Roman" w:hAnsi="Courier New" w:cs="Courier New"/>
@@ -337,9 +336,17 @@
           <w:sz w:val="20"/>
           <w:szCs w:val="20"/>
         </w:rPr>
-        <w:t>_info</w:t>
-      </w:r>
-      <w:proofErr w:type="spellEnd"/>
+        <w:t xml:space="preserve">_info </w:t>
+      </w:r>
+      <w:r>
+        <w:rPr>
+          <w:rFonts w:ascii="Courier New" w:eastAsia="Times New Roman" w:hAnsi="Courier New" w:cs="Courier New"/>
+          <w:color w:val="0033B3"/>
+          <w:sz w:val="20"/>
+          <w:szCs w:val="20"/>
+        </w:rPr>
+        <w:t xml:space="preserve">in </w:t>
+      </w:r>
       <w:r>
         <w:rPr>
           <w:rFonts w:ascii="Courier New" w:eastAsia="Times New Roman" w:hAnsi="Courier New" w:cs="Courier New"/>
@@ -347,16 +354,7 @@
           <w:sz w:val="20"/>
           <w:szCs w:val="20"/>
         </w:rPr>
-        <w:t xml:space="preserve"> </w:t>
-      </w:r>
-      <w:r>
-        <w:rPr>
-          <w:rFonts w:ascii="Courier New" w:eastAsia="Times New Roman" w:hAnsi="Courier New" w:cs="Courier New"/>
-          <w:color w:val="0033B3"/>
-          <w:sz w:val="20"/>
-          <w:szCs w:val="20"/>
-        </w:rPr>
-        <w:t xml:space="preserve">in </w:t>
+        <w:t>planet</w:t>
       </w:r>
       <w:r>
         <w:rPr>
@@ -365,7 +363,7 @@
           <w:sz w:val="20"/>
           <w:szCs w:val="20"/>
         </w:rPr>
-        <w:t>planet</w:t>
+        <w:t>s:</w:t>
       </w:r>
       <w:r>
         <w:rPr>
@@ -374,7 +372,8 @@
           <w:sz w:val="20"/>
           <w:szCs w:val="20"/>
         </w:rPr>
-        <w:t>s:</w:t>
+        <w:br/>
+        <w:t xml:space="preserve">    </w:t>
       </w:r>
       <w:r>
         <w:rPr>
@@ -383,8 +382,7 @@
           <w:sz w:val="20"/>
           <w:szCs w:val="20"/>
         </w:rPr>
-        <w:br/>
-        <w:t xml:space="preserve">    </w:t>
+        <w:t>planet</w:t>
       </w:r>
       <w:r>
         <w:rPr>
@@ -393,7 +391,7 @@
           <w:sz w:val="20"/>
           <w:szCs w:val="20"/>
         </w:rPr>
-        <w:t>planet</w:t>
+        <w:t xml:space="preserve">, distance = </w:t>
       </w:r>
       <w:r>
         <w:rPr>
@@ -402,9 +400,8 @@
           <w:sz w:val="20"/>
           <w:szCs w:val="20"/>
         </w:rPr>
-        <w:t xml:space="preserve">, distance = </w:t>
-      </w:r>
-      <w:proofErr w:type="spellStart"/>
+        <w:t>planet</w:t>
+      </w:r>
       <w:r>
         <w:rPr>
           <w:rFonts w:ascii="Courier New" w:eastAsia="Times New Roman" w:hAnsi="Courier New" w:cs="Courier New"/>
@@ -412,18 +409,8 @@
           <w:sz w:val="20"/>
           <w:szCs w:val="20"/>
         </w:rPr>
-        <w:t>planet</w:t>
-      </w:r>
-      <w:r>
-        <w:rPr>
-          <w:rFonts w:ascii="Courier New" w:eastAsia="Times New Roman" w:hAnsi="Courier New" w:cs="Courier New"/>
-          <w:color w:val="080808"/>
-          <w:sz w:val="20"/>
-          <w:szCs w:val="20"/>
-        </w:rPr>
         <w:t>_info</w:t>
       </w:r>
-      <w:proofErr w:type="spellEnd"/>
     </w:p>
     <w:p>
       <w:pPr>
@@ -944,7 +931,6 @@
         </w:rPr>
         <w:t xml:space="preserve"> names or q to quit: </w:t>
       </w:r>
-      <w:proofErr w:type="spellStart"/>
       <w:r>
         <w:rPr>
           <w:rFonts w:ascii="Courier New" w:hAnsi="Courier New" w:cs="Courier New"/>
@@ -954,7 +940,6 @@
         </w:rPr>
         <w:t>venus</w:t>
       </w:r>
-      <w:proofErr w:type="spellEnd"/>
     </w:p>
     <w:p>
       <w:pPr>
@@ -1327,14 +1312,9 @@
       <w:pPr>
         <w:pStyle w:val="Heading1"/>
       </w:pPr>
-      <w:proofErr w:type="spellStart"/>
       <w:r>
         <w:lastRenderedPageBreak/>
-        <w:t>Psuedocode</w:t>
-      </w:r>
-      <w:proofErr w:type="spellEnd"/>
-      <w:r>
-        <w:t xml:space="preserve">: </w:t>
+        <w:t xml:space="preserve">Psuedocode: </w:t>
       </w:r>
     </w:p>
     <w:p>
@@ -1456,10 +1436,119 @@
           <w:sz w:val="20"/>
           <w:szCs w:val="20"/>
         </w:rPr>
-        <w:t xml:space="preserve">def </w:t>
-      </w:r>
-      <w:proofErr w:type="spellStart"/>
-      <w:r>
+        <w:t>def get_planet_distance(selected_planet):</w:t>
+      </w:r>
+    </w:p>
+    <w:p>
+      <w:pPr>
+        <w:spacing w:line="240" w:lineRule="auto"/>
+        <w:contextualSpacing/>
+        <w:rPr>
+          <w:rFonts w:cstheme="minorHAnsi"/>
+          <w:sz w:val="20"/>
+          <w:szCs w:val="20"/>
+        </w:rPr>
+      </w:pPr>
+      <w:r>
+        <w:rPr>
+          <w:rFonts w:cstheme="minorHAnsi"/>
+          <w:sz w:val="20"/>
+          <w:szCs w:val="20"/>
+        </w:rPr>
+        <w:t xml:space="preserve">    iterate through the planets tuple using a for loop</w:t>
+      </w:r>
+    </w:p>
+    <w:p>
+      <w:pPr>
+        <w:spacing w:line="240" w:lineRule="auto"/>
+        <w:contextualSpacing/>
+        <w:rPr>
+          <w:rFonts w:cstheme="minorHAnsi"/>
+          <w:sz w:val="20"/>
+          <w:szCs w:val="20"/>
+        </w:rPr>
+      </w:pPr>
+      <w:r>
+        <w:rPr>
+          <w:rFonts w:cstheme="minorHAnsi"/>
+          <w:sz w:val="20"/>
+          <w:szCs w:val="20"/>
+        </w:rPr>
+        <w:t xml:space="preserve">        unpack planet's name and distance</w:t>
+      </w:r>
+    </w:p>
+    <w:p>
+      <w:pPr>
+        <w:spacing w:line="240" w:lineRule="auto"/>
+        <w:contextualSpacing/>
+        <w:rPr>
+          <w:rFonts w:cstheme="minorHAnsi"/>
+          <w:sz w:val="20"/>
+          <w:szCs w:val="20"/>
+        </w:rPr>
+      </w:pPr>
+      <w:r>
+        <w:rPr>
+          <w:rFonts w:cstheme="minorHAnsi"/>
+          <w:sz w:val="20"/>
+          <w:szCs w:val="20"/>
+        </w:rPr>
+        <w:t xml:space="preserve">        if the current planet name equals the selected planet </w:t>
+      </w:r>
+    </w:p>
+    <w:p>
+      <w:pPr>
+        <w:spacing w:line="240" w:lineRule="auto"/>
+        <w:contextualSpacing/>
+        <w:rPr>
+          <w:rFonts w:cstheme="minorHAnsi"/>
+          <w:sz w:val="20"/>
+          <w:szCs w:val="20"/>
+        </w:rPr>
+      </w:pPr>
+      <w:r>
+        <w:rPr>
+          <w:rFonts w:cstheme="minorHAnsi"/>
+          <w:sz w:val="20"/>
+          <w:szCs w:val="20"/>
+        </w:rPr>
+        <w:t xml:space="preserve">            return the planet's distance from the sun</w:t>
+      </w:r>
+    </w:p>
+    <w:p>
+      <w:pPr>
+        <w:spacing w:line="240" w:lineRule="auto"/>
+        <w:contextualSpacing/>
+        <w:rPr>
+          <w:rFonts w:cstheme="minorHAnsi"/>
+          <w:sz w:val="20"/>
+          <w:szCs w:val="20"/>
+        </w:rPr>
+      </w:pPr>
+      <w:r>
+        <w:rPr>
+          <w:rFonts w:cstheme="minorHAnsi"/>
+          <w:sz w:val="20"/>
+          <w:szCs w:val="20"/>
+        </w:rPr>
+        <w:t xml:space="preserve">    return -1 if the planet is not found</w:t>
+      </w:r>
+    </w:p>
+    <w:p>
+      <w:pPr>
+        <w:spacing w:line="240" w:lineRule="auto"/>
+        <w:contextualSpacing/>
+        <w:rPr>
+          <w:rFonts w:cstheme="minorHAnsi"/>
+          <w:sz w:val="20"/>
+          <w:szCs w:val="20"/>
+        </w:rPr>
+      </w:pPr>
+    </w:p>
+    <w:p>
+      <w:pPr>
+        <w:spacing w:line="240" w:lineRule="auto"/>
+        <w:contextualSpacing/>
         <w:rPr>
           <w:rFonts w:cstheme="minorHAnsi"/>
           <w:b/>
@@ -1467,9 +1556,7 @@
           <w:sz w:val="20"/>
           <w:szCs w:val="20"/>
         </w:rPr>
-        <w:t>get_planet_distance</w:t>
-      </w:r>
-      <w:proofErr w:type="spellEnd"/>
+      </w:pPr>
       <w:r>
         <w:rPr>
           <w:rFonts w:cstheme="minorHAnsi"/>
@@ -1478,10 +1565,13 @@
           <w:sz w:val="20"/>
           <w:szCs w:val="20"/>
         </w:rPr>
-        <w:t>(</w:t>
-      </w:r>
-      <w:proofErr w:type="spellStart"/>
-      <w:r>
+        <w:t># display the generated list for each planet's distance from the selected planet</w:t>
+      </w:r>
+    </w:p>
+    <w:p>
+      <w:pPr>
+        <w:spacing w:line="240" w:lineRule="auto"/>
+        <w:contextualSpacing/>
         <w:rPr>
           <w:rFonts w:cstheme="minorHAnsi"/>
           <w:b/>
@@ -1489,9 +1579,7 @@
           <w:sz w:val="20"/>
           <w:szCs w:val="20"/>
         </w:rPr>
-        <w:t>selected_planet</w:t>
-      </w:r>
-      <w:proofErr w:type="spellEnd"/>
+      </w:pPr>
       <w:r>
         <w:rPr>
           <w:rFonts w:cstheme="minorHAnsi"/>
@@ -1500,102 +1588,64 @@
           <w:sz w:val="20"/>
           <w:szCs w:val="20"/>
         </w:rPr>
-        <w:t>):</w:t>
-      </w:r>
-    </w:p>
-    <w:p>
-      <w:pPr>
-        <w:spacing w:line="240" w:lineRule="auto"/>
-        <w:contextualSpacing/>
-        <w:rPr>
-          <w:rFonts w:cstheme="minorHAnsi"/>
-          <w:sz w:val="20"/>
-          <w:szCs w:val="20"/>
-        </w:rPr>
-      </w:pPr>
-      <w:r>
-        <w:rPr>
-          <w:rFonts w:cstheme="minorHAnsi"/>
-          <w:sz w:val="20"/>
-          <w:szCs w:val="20"/>
-        </w:rPr>
-        <w:t xml:space="preserve">    iterate through the planets tuple using a for loop</w:t>
-      </w:r>
-    </w:p>
-    <w:p>
-      <w:pPr>
-        <w:spacing w:line="240" w:lineRule="auto"/>
-        <w:contextualSpacing/>
-        <w:rPr>
-          <w:rFonts w:cstheme="minorHAnsi"/>
-          <w:sz w:val="20"/>
-          <w:szCs w:val="20"/>
-        </w:rPr>
-      </w:pPr>
-      <w:r>
-        <w:rPr>
-          <w:rFonts w:cstheme="minorHAnsi"/>
-          <w:sz w:val="20"/>
-          <w:szCs w:val="20"/>
-        </w:rPr>
-        <w:t xml:space="preserve">        unpack planet's name and distance</w:t>
-      </w:r>
-    </w:p>
-    <w:p>
-      <w:pPr>
-        <w:spacing w:line="240" w:lineRule="auto"/>
-        <w:contextualSpacing/>
-        <w:rPr>
-          <w:rFonts w:cstheme="minorHAnsi"/>
-          <w:sz w:val="20"/>
-          <w:szCs w:val="20"/>
-        </w:rPr>
-      </w:pPr>
-      <w:r>
-        <w:rPr>
-          <w:rFonts w:cstheme="minorHAnsi"/>
-          <w:sz w:val="20"/>
-          <w:szCs w:val="20"/>
-        </w:rPr>
-        <w:t xml:space="preserve">        if the current planet name equals the selected planet </w:t>
-      </w:r>
-    </w:p>
-    <w:p>
-      <w:pPr>
-        <w:spacing w:line="240" w:lineRule="auto"/>
-        <w:contextualSpacing/>
-        <w:rPr>
-          <w:rFonts w:cstheme="minorHAnsi"/>
-          <w:sz w:val="20"/>
-          <w:szCs w:val="20"/>
-        </w:rPr>
-      </w:pPr>
-      <w:r>
-        <w:rPr>
-          <w:rFonts w:cstheme="minorHAnsi"/>
-          <w:sz w:val="20"/>
-          <w:szCs w:val="20"/>
-        </w:rPr>
-        <w:t xml:space="preserve">            return the planet's distance from the sun</w:t>
-      </w:r>
-    </w:p>
-    <w:p>
-      <w:pPr>
-        <w:spacing w:line="240" w:lineRule="auto"/>
-        <w:contextualSpacing/>
-        <w:rPr>
-          <w:rFonts w:cstheme="minorHAnsi"/>
-          <w:sz w:val="20"/>
-          <w:szCs w:val="20"/>
-        </w:rPr>
-      </w:pPr>
-      <w:r>
-        <w:rPr>
-          <w:rFonts w:cstheme="minorHAnsi"/>
-          <w:sz w:val="20"/>
-          <w:szCs w:val="20"/>
-        </w:rPr>
-        <w:t xml:space="preserve">    return -1 if the planet is not found</w:t>
+        <w:t>def display_distances(selected_planet, distance_list):</w:t>
+      </w:r>
+    </w:p>
+    <w:p>
+      <w:pPr>
+        <w:spacing w:line="240" w:lineRule="auto"/>
+        <w:contextualSpacing/>
+        <w:rPr>
+          <w:rFonts w:cstheme="minorHAnsi"/>
+          <w:sz w:val="20"/>
+          <w:szCs w:val="20"/>
+        </w:rPr>
+      </w:pPr>
+      <w:r>
+        <w:rPr>
+          <w:rFonts w:cstheme="minorHAnsi"/>
+          <w:sz w:val="20"/>
+          <w:szCs w:val="20"/>
+        </w:rPr>
+        <w:t xml:space="preserve">    iterate through the distance_list that was just created &amp; received</w:t>
+      </w:r>
+    </w:p>
+    <w:p>
+      <w:pPr>
+        <w:spacing w:line="240" w:lineRule="auto"/>
+        <w:contextualSpacing/>
+        <w:rPr>
+          <w:rFonts w:cstheme="minorHAnsi"/>
+          <w:sz w:val="20"/>
+          <w:szCs w:val="20"/>
+        </w:rPr>
+      </w:pPr>
+      <w:r>
+        <w:rPr>
+          <w:rFonts w:cstheme="minorHAnsi"/>
+          <w:sz w:val="20"/>
+          <w:szCs w:val="20"/>
+        </w:rPr>
+        <w:t xml:space="preserve">        unpack the planet's name &amp; distance </w:t>
+      </w:r>
+    </w:p>
+    <w:p>
+      <w:pPr>
+        <w:spacing w:line="240" w:lineRule="auto"/>
+        <w:contextualSpacing/>
+        <w:rPr>
+          <w:rFonts w:cstheme="minorHAnsi"/>
+          <w:sz w:val="20"/>
+          <w:szCs w:val="20"/>
+        </w:rPr>
+      </w:pPr>
+      <w:r>
+        <w:rPr>
+          <w:rFonts w:cstheme="minorHAnsi"/>
+          <w:sz w:val="20"/>
+          <w:szCs w:val="20"/>
+        </w:rPr>
+        <w:t xml:space="preserve">        print the planet's name, and distance from the selected planet</w:t>
       </w:r>
     </w:p>
     <w:p>
@@ -1629,7 +1679,7 @@
           <w:sz w:val="20"/>
           <w:szCs w:val="20"/>
         </w:rPr>
-        <w:t># display the generated list for each planet's distance from the selected planet</w:t>
+        <w:t># generated a list for each planet's distance from the selected planet</w:t>
       </w:r>
     </w:p>
     <w:p>
@@ -1652,10 +1702,365 @@
           <w:sz w:val="20"/>
           <w:szCs w:val="20"/>
         </w:rPr>
-        <w:t xml:space="preserve">def </w:t>
-      </w:r>
-      <w:proofErr w:type="spellStart"/>
-      <w:r>
+        <w:t>def distance_from_planet(selected_planet):</w:t>
+      </w:r>
+    </w:p>
+    <w:p>
+      <w:pPr>
+        <w:spacing w:line="240" w:lineRule="auto"/>
+        <w:contextualSpacing/>
+        <w:rPr>
+          <w:rFonts w:cstheme="minorHAnsi"/>
+          <w:sz w:val="20"/>
+          <w:szCs w:val="20"/>
+        </w:rPr>
+      </w:pPr>
+      <w:r>
+        <w:rPr>
+          <w:rFonts w:cstheme="minorHAnsi"/>
+          <w:sz w:val="20"/>
+          <w:szCs w:val="20"/>
+        </w:rPr>
+        <w:t xml:space="preserve">    create an empty list</w:t>
+      </w:r>
+    </w:p>
+    <w:p>
+      <w:pPr>
+        <w:spacing w:line="240" w:lineRule="auto"/>
+        <w:contextualSpacing/>
+        <w:rPr>
+          <w:rFonts w:cstheme="minorHAnsi"/>
+          <w:sz w:val="20"/>
+          <w:szCs w:val="20"/>
+        </w:rPr>
+      </w:pPr>
+    </w:p>
+    <w:p>
+      <w:pPr>
+        <w:spacing w:line="240" w:lineRule="auto"/>
+        <w:contextualSpacing/>
+        <w:rPr>
+          <w:rFonts w:cstheme="minorHAnsi"/>
+          <w:sz w:val="20"/>
+          <w:szCs w:val="20"/>
+        </w:rPr>
+      </w:pPr>
+      <w:r>
+        <w:rPr>
+          <w:rFonts w:cstheme="minorHAnsi"/>
+          <w:sz w:val="20"/>
+          <w:szCs w:val="20"/>
+        </w:rPr>
+        <w:t xml:space="preserve">    get the distance for the selected planet by calling get_planet_distance passing the selected planet name</w:t>
+      </w:r>
+    </w:p>
+    <w:p>
+      <w:pPr>
+        <w:spacing w:line="240" w:lineRule="auto"/>
+        <w:contextualSpacing/>
+        <w:rPr>
+          <w:rFonts w:cstheme="minorHAnsi"/>
+          <w:sz w:val="20"/>
+          <w:szCs w:val="20"/>
+        </w:rPr>
+      </w:pPr>
+    </w:p>
+    <w:p>
+      <w:pPr>
+        <w:spacing w:line="240" w:lineRule="auto"/>
+        <w:contextualSpacing/>
+        <w:rPr>
+          <w:rFonts w:cstheme="minorHAnsi"/>
+          <w:sz w:val="20"/>
+          <w:szCs w:val="20"/>
+        </w:rPr>
+      </w:pPr>
+      <w:r>
+        <w:rPr>
+          <w:rFonts w:cstheme="minorHAnsi"/>
+          <w:sz w:val="20"/>
+          <w:szCs w:val="20"/>
+        </w:rPr>
+        <w:t xml:space="preserve">    if the returned distance equals -1</w:t>
+      </w:r>
+    </w:p>
+    <w:p>
+      <w:pPr>
+        <w:spacing w:line="240" w:lineRule="auto"/>
+        <w:contextualSpacing/>
+        <w:rPr>
+          <w:rFonts w:cstheme="minorHAnsi"/>
+          <w:sz w:val="20"/>
+          <w:szCs w:val="20"/>
+        </w:rPr>
+      </w:pPr>
+      <w:r>
+        <w:rPr>
+          <w:rFonts w:cstheme="minorHAnsi"/>
+          <w:sz w:val="20"/>
+          <w:szCs w:val="20"/>
+        </w:rPr>
+        <w:t xml:space="preserve">        display a meaningful message about the planet not found</w:t>
+      </w:r>
+    </w:p>
+    <w:p>
+      <w:pPr>
+        <w:spacing w:line="240" w:lineRule="auto"/>
+        <w:contextualSpacing/>
+        <w:rPr>
+          <w:rFonts w:cstheme="minorHAnsi"/>
+          <w:sz w:val="20"/>
+          <w:szCs w:val="20"/>
+        </w:rPr>
+      </w:pPr>
+      <w:r>
+        <w:rPr>
+          <w:rFonts w:cstheme="minorHAnsi"/>
+          <w:sz w:val="20"/>
+          <w:szCs w:val="20"/>
+        </w:rPr>
+        <w:t xml:space="preserve">        return</w:t>
+      </w:r>
+    </w:p>
+    <w:p>
+      <w:pPr>
+        <w:spacing w:line="240" w:lineRule="auto"/>
+        <w:contextualSpacing/>
+        <w:rPr>
+          <w:rFonts w:cstheme="minorHAnsi"/>
+          <w:sz w:val="20"/>
+          <w:szCs w:val="20"/>
+        </w:rPr>
+      </w:pPr>
+    </w:p>
+    <w:p>
+      <w:pPr>
+        <w:spacing w:line="240" w:lineRule="auto"/>
+        <w:contextualSpacing/>
+        <w:rPr>
+          <w:rFonts w:cstheme="minorHAnsi"/>
+          <w:sz w:val="20"/>
+          <w:szCs w:val="20"/>
+        </w:rPr>
+      </w:pPr>
+      <w:r>
+        <w:rPr>
+          <w:rFonts w:cstheme="minorHAnsi"/>
+          <w:sz w:val="20"/>
+          <w:szCs w:val="20"/>
+        </w:rPr>
+        <w:t xml:space="preserve">    iterate through the planets tuple</w:t>
+      </w:r>
+    </w:p>
+    <w:p>
+      <w:pPr>
+        <w:spacing w:line="240" w:lineRule="auto"/>
+        <w:contextualSpacing/>
+        <w:rPr>
+          <w:rFonts w:cstheme="minorHAnsi"/>
+          <w:sz w:val="20"/>
+          <w:szCs w:val="20"/>
+        </w:rPr>
+      </w:pPr>
+      <w:r>
+        <w:rPr>
+          <w:rFonts w:cstheme="minorHAnsi"/>
+          <w:sz w:val="20"/>
+          <w:szCs w:val="20"/>
+        </w:rPr>
+        <w:t xml:space="preserve">        unpack the planet's name &amp; distance</w:t>
+      </w:r>
+    </w:p>
+    <w:p>
+      <w:pPr>
+        <w:spacing w:line="240" w:lineRule="auto"/>
+        <w:contextualSpacing/>
+        <w:rPr>
+          <w:rFonts w:cstheme="minorHAnsi"/>
+          <w:sz w:val="20"/>
+          <w:szCs w:val="20"/>
+        </w:rPr>
+      </w:pPr>
+      <w:r>
+        <w:rPr>
+          <w:rFonts w:cstheme="minorHAnsi"/>
+          <w:sz w:val="20"/>
+          <w:szCs w:val="20"/>
+        </w:rPr>
+        <w:t xml:space="preserve">        only compare planets that is not the selected planet</w:t>
+      </w:r>
+    </w:p>
+    <w:p>
+      <w:pPr>
+        <w:spacing w:line="240" w:lineRule="auto"/>
+        <w:contextualSpacing/>
+        <w:rPr>
+          <w:rFonts w:cstheme="minorHAnsi"/>
+          <w:sz w:val="20"/>
+          <w:szCs w:val="20"/>
+        </w:rPr>
+      </w:pPr>
+      <w:r>
+        <w:rPr>
+          <w:rFonts w:cstheme="minorHAnsi"/>
+          <w:sz w:val="20"/>
+          <w:szCs w:val="20"/>
+        </w:rPr>
+        <w:t xml:space="preserve">        if the planet doesn't equal the selected planet:</w:t>
+      </w:r>
+    </w:p>
+    <w:p>
+      <w:pPr>
+        <w:spacing w:line="240" w:lineRule="auto"/>
+        <w:contextualSpacing/>
+        <w:rPr>
+          <w:rFonts w:cstheme="minorHAnsi"/>
+          <w:sz w:val="20"/>
+          <w:szCs w:val="20"/>
+        </w:rPr>
+      </w:pPr>
+      <w:r>
+        <w:rPr>
+          <w:rFonts w:cstheme="minorHAnsi"/>
+          <w:sz w:val="20"/>
+          <w:szCs w:val="20"/>
+        </w:rPr>
+        <w:t xml:space="preserve">            then calculate the distance using abs</w:t>
+      </w:r>
+    </w:p>
+    <w:p>
+      <w:pPr>
+        <w:spacing w:line="240" w:lineRule="auto"/>
+        <w:contextualSpacing/>
+        <w:rPr>
+          <w:rFonts w:cstheme="minorHAnsi"/>
+          <w:sz w:val="20"/>
+          <w:szCs w:val="20"/>
+        </w:rPr>
+      </w:pPr>
+      <w:r>
+        <w:rPr>
+          <w:rFonts w:cstheme="minorHAnsi"/>
+          <w:sz w:val="20"/>
+          <w:szCs w:val="20"/>
+        </w:rPr>
+        <w:t xml:space="preserve">            append the planet name and </w:t>
+      </w:r>
+      <w:r>
+        <w:rPr>
+          <w:rFonts w:cstheme="minorHAnsi"/>
+          <w:sz w:val="20"/>
+          <w:szCs w:val="20"/>
+        </w:rPr>
+        <w:t xml:space="preserve">the calculated </w:t>
+      </w:r>
+      <w:r>
+        <w:rPr>
+          <w:rFonts w:cstheme="minorHAnsi"/>
+          <w:sz w:val="20"/>
+          <w:szCs w:val="20"/>
+        </w:rPr>
+        <w:t>distance to the empty list</w:t>
+      </w:r>
+      <w:r>
+        <w:rPr>
+          <w:rFonts w:cstheme="minorHAnsi"/>
+          <w:sz w:val="20"/>
+          <w:szCs w:val="20"/>
+        </w:rPr>
+        <w:t xml:space="preserve"> that was</w:t>
+      </w:r>
+      <w:r>
+        <w:rPr>
+          <w:rFonts w:cstheme="minorHAnsi"/>
+          <w:sz w:val="20"/>
+          <w:szCs w:val="20"/>
+        </w:rPr>
+        <w:t xml:space="preserve"> created at the start of this function</w:t>
+      </w:r>
+    </w:p>
+    <w:p>
+      <w:pPr>
+        <w:spacing w:line="240" w:lineRule="auto"/>
+        <w:contextualSpacing/>
+        <w:rPr>
+          <w:rFonts w:cstheme="minorHAnsi"/>
+          <w:sz w:val="20"/>
+          <w:szCs w:val="20"/>
+        </w:rPr>
+      </w:pPr>
+      <w:r>
+        <w:rPr>
+          <w:rFonts w:cstheme="minorHAnsi"/>
+          <w:sz w:val="20"/>
+          <w:szCs w:val="20"/>
+        </w:rPr>
+        <w:t xml:space="preserve">    </w:t>
+      </w:r>
+    </w:p>
+    <w:p>
+      <w:pPr>
+        <w:spacing w:line="240" w:lineRule="auto"/>
+        <w:contextualSpacing/>
+        <w:rPr>
+          <w:rFonts w:cstheme="minorHAnsi"/>
+          <w:sz w:val="20"/>
+          <w:szCs w:val="20"/>
+        </w:rPr>
+      </w:pPr>
+      <w:r>
+        <w:rPr>
+          <w:rFonts w:cstheme="minorHAnsi"/>
+          <w:sz w:val="20"/>
+          <w:szCs w:val="20"/>
+        </w:rPr>
+        <w:t xml:space="preserve">    sort the newly created list by using a </w:t>
+      </w:r>
+      <w:bookmarkStart w:id="0" w:name="_GoBack"/>
+      <w:bookmarkEnd w:id="0"/>
+      <w:r>
+        <w:rPr>
+          <w:rFonts w:cstheme="minorHAnsi"/>
+          <w:sz w:val="20"/>
+          <w:szCs w:val="20"/>
+        </w:rPr>
+        <w:t>lambda function</w:t>
+      </w:r>
+    </w:p>
+    <w:p>
+      <w:pPr>
+        <w:spacing w:line="240" w:lineRule="auto"/>
+        <w:contextualSpacing/>
+        <w:rPr>
+          <w:rFonts w:cstheme="minorHAnsi"/>
+          <w:sz w:val="20"/>
+          <w:szCs w:val="20"/>
+        </w:rPr>
+      </w:pPr>
+      <w:r>
+        <w:rPr>
+          <w:rFonts w:cstheme="minorHAnsi"/>
+          <w:sz w:val="20"/>
+          <w:szCs w:val="20"/>
+        </w:rPr>
+        <w:t xml:space="preserve">    display the distances report by calling the function and passing the selected planet's name &amp; newly created list</w:t>
+      </w:r>
+    </w:p>
+    <w:p>
+      <w:pPr>
+        <w:spacing w:line="240" w:lineRule="auto"/>
+        <w:contextualSpacing/>
+        <w:rPr>
+          <w:rFonts w:cstheme="minorHAnsi"/>
+          <w:sz w:val="20"/>
+          <w:szCs w:val="20"/>
+        </w:rPr>
+      </w:pPr>
+    </w:p>
+    <w:p>
+      <w:pPr>
+        <w:spacing w:line="240" w:lineRule="auto"/>
+        <w:contextualSpacing/>
         <w:rPr>
           <w:rFonts w:cstheme="minorHAnsi"/>
           <w:b/>
@@ -1663,9 +2068,7 @@
           <w:sz w:val="20"/>
           <w:szCs w:val="20"/>
         </w:rPr>
-        <w:t>display_distances</w:t>
-      </w:r>
-      <w:proofErr w:type="spellEnd"/>
+      </w:pPr>
       <w:r>
         <w:rPr>
           <w:rFonts w:cstheme="minorHAnsi"/>
@@ -1674,10 +2077,13 @@
           <w:sz w:val="20"/>
           <w:szCs w:val="20"/>
         </w:rPr>
-        <w:t>(</w:t>
-      </w:r>
-      <w:proofErr w:type="spellStart"/>
-      <w:r>
+        <w:t># display the all the planet's names from the tuple list</w:t>
+      </w:r>
+    </w:p>
+    <w:p>
+      <w:pPr>
+        <w:spacing w:line="240" w:lineRule="auto"/>
+        <w:contextualSpacing/>
         <w:rPr>
           <w:rFonts w:cstheme="minorHAnsi"/>
           <w:b/>
@@ -1685,9 +2091,7 @@
           <w:sz w:val="20"/>
           <w:szCs w:val="20"/>
         </w:rPr>
-        <w:t>selected_planet</w:t>
-      </w:r>
-      <w:proofErr w:type="spellEnd"/>
+      </w:pPr>
       <w:r>
         <w:rPr>
           <w:rFonts w:cstheme="minorHAnsi"/>
@@ -1696,10 +2100,100 @@
           <w:sz w:val="20"/>
           <w:szCs w:val="20"/>
         </w:rPr>
-        <w:t xml:space="preserve">, </w:t>
-      </w:r>
-      <w:proofErr w:type="spellStart"/>
-      <w:r>
+        <w:t>def display_planets():</w:t>
+      </w:r>
+    </w:p>
+    <w:p>
+      <w:pPr>
+        <w:spacing w:line="240" w:lineRule="auto"/>
+        <w:contextualSpacing/>
+        <w:rPr>
+          <w:rFonts w:cstheme="minorHAnsi"/>
+          <w:sz w:val="20"/>
+          <w:szCs w:val="20"/>
+        </w:rPr>
+      </w:pPr>
+      <w:r>
+        <w:rPr>
+          <w:rFonts w:cstheme="minorHAnsi"/>
+          <w:sz w:val="20"/>
+          <w:szCs w:val="20"/>
+        </w:rPr>
+        <w:t xml:space="preserve">    print the word planets without going down a line</w:t>
+      </w:r>
+    </w:p>
+    <w:p>
+      <w:pPr>
+        <w:spacing w:line="240" w:lineRule="auto"/>
+        <w:contextualSpacing/>
+        <w:rPr>
+          <w:rFonts w:cstheme="minorHAnsi"/>
+          <w:sz w:val="20"/>
+          <w:szCs w:val="20"/>
+        </w:rPr>
+      </w:pPr>
+      <w:r>
+        <w:rPr>
+          <w:rFonts w:cstheme="minorHAnsi"/>
+          <w:sz w:val="20"/>
+          <w:szCs w:val="20"/>
+        </w:rPr>
+        <w:t xml:space="preserve">    iterate through the planets tuple</w:t>
+      </w:r>
+    </w:p>
+    <w:p>
+      <w:pPr>
+        <w:spacing w:line="240" w:lineRule="auto"/>
+        <w:contextualSpacing/>
+        <w:rPr>
+          <w:rFonts w:cstheme="minorHAnsi"/>
+          <w:sz w:val="20"/>
+          <w:szCs w:val="20"/>
+        </w:rPr>
+      </w:pPr>
+      <w:r>
+        <w:rPr>
+          <w:rFonts w:cstheme="minorHAnsi"/>
+          <w:sz w:val="20"/>
+          <w:szCs w:val="20"/>
+        </w:rPr>
+        <w:t xml:space="preserve">        unpack the planet's name and distance</w:t>
+      </w:r>
+    </w:p>
+    <w:p>
+      <w:pPr>
+        <w:spacing w:line="240" w:lineRule="auto"/>
+        <w:contextualSpacing/>
+        <w:rPr>
+          <w:rFonts w:cstheme="minorHAnsi"/>
+          <w:sz w:val="20"/>
+          <w:szCs w:val="20"/>
+        </w:rPr>
+      </w:pPr>
+      <w:r>
+        <w:rPr>
+          <w:rFonts w:cstheme="minorHAnsi"/>
+          <w:sz w:val="20"/>
+          <w:szCs w:val="20"/>
+        </w:rPr>
+        <w:t xml:space="preserve">        print the planet's name followed by a space without doing down a line</w:t>
+      </w:r>
+    </w:p>
+    <w:p>
+      <w:pPr>
+        <w:spacing w:line="240" w:lineRule="auto"/>
+        <w:contextualSpacing/>
+        <w:rPr>
+          <w:rFonts w:cstheme="minorHAnsi"/>
+          <w:sz w:val="20"/>
+          <w:szCs w:val="20"/>
+        </w:rPr>
+      </w:pPr>
+    </w:p>
+    <w:p>
+      <w:pPr>
+        <w:spacing w:line="240" w:lineRule="auto"/>
+        <w:contextualSpacing/>
         <w:rPr>
           <w:rFonts w:cstheme="minorHAnsi"/>
           <w:b/>
@@ -1707,9 +2201,7 @@
           <w:sz w:val="20"/>
           <w:szCs w:val="20"/>
         </w:rPr>
-        <w:t>distance_list</w:t>
-      </w:r>
-      <w:proofErr w:type="spellEnd"/>
+      </w:pPr>
       <w:r>
         <w:rPr>
           <w:rFonts w:cstheme="minorHAnsi"/>
@@ -1718,94 +2210,8 @@
           <w:sz w:val="20"/>
           <w:szCs w:val="20"/>
         </w:rPr>
-        <w:t>):</w:t>
-      </w:r>
-    </w:p>
-    <w:p>
-      <w:pPr>
-        <w:spacing w:line="240" w:lineRule="auto"/>
-        <w:contextualSpacing/>
-        <w:rPr>
-          <w:rFonts w:cstheme="minorHAnsi"/>
-          <w:sz w:val="20"/>
-          <w:szCs w:val="20"/>
-        </w:rPr>
-      </w:pPr>
-      <w:r>
-        <w:rPr>
-          <w:rFonts w:cstheme="minorHAnsi"/>
-          <w:sz w:val="20"/>
-          <w:szCs w:val="20"/>
-        </w:rPr>
-        <w:t xml:space="preserve">    iterate through the </w:t>
-      </w:r>
-      <w:proofErr w:type="spellStart"/>
-      <w:r>
-        <w:rPr>
-          <w:rFonts w:cstheme="minorHAnsi"/>
-          <w:sz w:val="20"/>
-          <w:szCs w:val="20"/>
-        </w:rPr>
-        <w:t>distance_list</w:t>
-      </w:r>
-      <w:proofErr w:type="spellEnd"/>
-      <w:r>
-        <w:rPr>
-          <w:rFonts w:cstheme="minorHAnsi"/>
-          <w:sz w:val="20"/>
-          <w:szCs w:val="20"/>
-        </w:rPr>
-        <w:t xml:space="preserve"> that was just created &amp; received</w:t>
-      </w:r>
-    </w:p>
-    <w:p>
-      <w:pPr>
-        <w:spacing w:line="240" w:lineRule="auto"/>
-        <w:contextualSpacing/>
-        <w:rPr>
-          <w:rFonts w:cstheme="minorHAnsi"/>
-          <w:sz w:val="20"/>
-          <w:szCs w:val="20"/>
-        </w:rPr>
-      </w:pPr>
-      <w:r>
-        <w:rPr>
-          <w:rFonts w:cstheme="minorHAnsi"/>
-          <w:sz w:val="20"/>
-          <w:szCs w:val="20"/>
-        </w:rPr>
-        <w:t xml:space="preserve">        unpack the planet's name &amp; distance </w:t>
-      </w:r>
-    </w:p>
-    <w:p>
-      <w:pPr>
-        <w:spacing w:line="240" w:lineRule="auto"/>
-        <w:contextualSpacing/>
-        <w:rPr>
-          <w:rFonts w:cstheme="minorHAnsi"/>
-          <w:sz w:val="20"/>
-          <w:szCs w:val="20"/>
-        </w:rPr>
-      </w:pPr>
-      <w:r>
-        <w:rPr>
-          <w:rFonts w:cstheme="minorHAnsi"/>
-          <w:sz w:val="20"/>
-          <w:szCs w:val="20"/>
-        </w:rPr>
-        <w:t xml:space="preserve">        print the planet's name, and distance from the selected planet</w:t>
-      </w:r>
-    </w:p>
-    <w:p>
-      <w:pPr>
-        <w:spacing w:line="240" w:lineRule="auto"/>
-        <w:contextualSpacing/>
-        <w:rPr>
-          <w:rFonts w:cstheme="minorHAnsi"/>
-          <w:sz w:val="20"/>
-          <w:szCs w:val="20"/>
-        </w:rPr>
-      </w:pPr>
+        <w:t># main function that keeps the program looping until the user enter q for quit</w:t>
+      </w:r>
     </w:p>
     <w:p>
       <w:pPr>
@@ -1827,620 +2233,6 @@
           <w:sz w:val="20"/>
           <w:szCs w:val="20"/>
         </w:rPr>
-        <w:t># generated a list for each planet's distance from the selected planet</w:t>
-      </w:r>
-    </w:p>
-    <w:p>
-      <w:pPr>
-        <w:spacing w:line="240" w:lineRule="auto"/>
-        <w:contextualSpacing/>
-        <w:rPr>
-          <w:rFonts w:cstheme="minorHAnsi"/>
-          <w:b/>
-          <w:bCs/>
-          <w:sz w:val="20"/>
-          <w:szCs w:val="20"/>
-        </w:rPr>
-      </w:pPr>
-      <w:r>
-        <w:rPr>
-          <w:rFonts w:cstheme="minorHAnsi"/>
-          <w:b/>
-          <w:bCs/>
-          <w:sz w:val="20"/>
-          <w:szCs w:val="20"/>
-        </w:rPr>
-        <w:t xml:space="preserve">def </w:t>
-      </w:r>
-      <w:proofErr w:type="spellStart"/>
-      <w:r>
-        <w:rPr>
-          <w:rFonts w:cstheme="minorHAnsi"/>
-          <w:b/>
-          <w:bCs/>
-          <w:sz w:val="20"/>
-          <w:szCs w:val="20"/>
-        </w:rPr>
-        <w:t>distance_from_planet</w:t>
-      </w:r>
-      <w:proofErr w:type="spellEnd"/>
-      <w:r>
-        <w:rPr>
-          <w:rFonts w:cstheme="minorHAnsi"/>
-          <w:b/>
-          <w:bCs/>
-          <w:sz w:val="20"/>
-          <w:szCs w:val="20"/>
-        </w:rPr>
-        <w:t>(</w:t>
-      </w:r>
-      <w:proofErr w:type="spellStart"/>
-      <w:r>
-        <w:rPr>
-          <w:rFonts w:cstheme="minorHAnsi"/>
-          <w:b/>
-          <w:bCs/>
-          <w:sz w:val="20"/>
-          <w:szCs w:val="20"/>
-        </w:rPr>
-        <w:t>selected_planet</w:t>
-      </w:r>
-      <w:proofErr w:type="spellEnd"/>
-      <w:r>
-        <w:rPr>
-          <w:rFonts w:cstheme="minorHAnsi"/>
-          <w:b/>
-          <w:bCs/>
-          <w:sz w:val="20"/>
-          <w:szCs w:val="20"/>
-        </w:rPr>
-        <w:t>):</w:t>
-      </w:r>
-    </w:p>
-    <w:p>
-      <w:pPr>
-        <w:spacing w:line="240" w:lineRule="auto"/>
-        <w:contextualSpacing/>
-        <w:rPr>
-          <w:rFonts w:cstheme="minorHAnsi"/>
-          <w:sz w:val="20"/>
-          <w:szCs w:val="20"/>
-        </w:rPr>
-      </w:pPr>
-      <w:r>
-        <w:rPr>
-          <w:rFonts w:cstheme="minorHAnsi"/>
-          <w:sz w:val="20"/>
-          <w:szCs w:val="20"/>
-        </w:rPr>
-        <w:t xml:space="preserve">    create an empty list</w:t>
-      </w:r>
-    </w:p>
-    <w:p>
-      <w:pPr>
-        <w:spacing w:line="240" w:lineRule="auto"/>
-        <w:contextualSpacing/>
-        <w:rPr>
-          <w:rFonts w:cstheme="minorHAnsi"/>
-          <w:sz w:val="20"/>
-          <w:szCs w:val="20"/>
-        </w:rPr>
-      </w:pPr>
-    </w:p>
-    <w:p>
-      <w:pPr>
-        <w:spacing w:line="240" w:lineRule="auto"/>
-        <w:contextualSpacing/>
-        <w:rPr>
-          <w:rFonts w:cstheme="minorHAnsi"/>
-          <w:sz w:val="20"/>
-          <w:szCs w:val="20"/>
-        </w:rPr>
-      </w:pPr>
-      <w:r>
-        <w:rPr>
-          <w:rFonts w:cstheme="minorHAnsi"/>
-          <w:sz w:val="20"/>
-          <w:szCs w:val="20"/>
-        </w:rPr>
-        <w:t xml:space="preserve">    get the distance for the selected planet by calling </w:t>
-      </w:r>
-      <w:proofErr w:type="spellStart"/>
-      <w:r>
-        <w:rPr>
-          <w:rFonts w:cstheme="minorHAnsi"/>
-          <w:sz w:val="20"/>
-          <w:szCs w:val="20"/>
-        </w:rPr>
-        <w:t>get_planet_distance</w:t>
-      </w:r>
-      <w:proofErr w:type="spellEnd"/>
-      <w:r>
-        <w:rPr>
-          <w:rFonts w:cstheme="minorHAnsi"/>
-          <w:sz w:val="20"/>
-          <w:szCs w:val="20"/>
-        </w:rPr>
-        <w:t xml:space="preserve"> passing the selected planet name</w:t>
-      </w:r>
-    </w:p>
-    <w:p>
-      <w:pPr>
-        <w:spacing w:line="240" w:lineRule="auto"/>
-        <w:contextualSpacing/>
-        <w:rPr>
-          <w:rFonts w:cstheme="minorHAnsi"/>
-          <w:sz w:val="20"/>
-          <w:szCs w:val="20"/>
-        </w:rPr>
-      </w:pPr>
-    </w:p>
-    <w:p>
-      <w:pPr>
-        <w:spacing w:line="240" w:lineRule="auto"/>
-        <w:contextualSpacing/>
-        <w:rPr>
-          <w:rFonts w:cstheme="minorHAnsi"/>
-          <w:sz w:val="20"/>
-          <w:szCs w:val="20"/>
-        </w:rPr>
-      </w:pPr>
-      <w:r>
-        <w:rPr>
-          <w:rFonts w:cstheme="minorHAnsi"/>
-          <w:sz w:val="20"/>
-          <w:szCs w:val="20"/>
-        </w:rPr>
-        <w:t xml:space="preserve">    if the returned distance equals -1</w:t>
-      </w:r>
-    </w:p>
-    <w:p>
-      <w:pPr>
-        <w:spacing w:line="240" w:lineRule="auto"/>
-        <w:contextualSpacing/>
-        <w:rPr>
-          <w:rFonts w:cstheme="minorHAnsi"/>
-          <w:sz w:val="20"/>
-          <w:szCs w:val="20"/>
-        </w:rPr>
-      </w:pPr>
-      <w:r>
-        <w:rPr>
-          <w:rFonts w:cstheme="minorHAnsi"/>
-          <w:sz w:val="20"/>
-          <w:szCs w:val="20"/>
-        </w:rPr>
-        <w:t xml:space="preserve">        display a meaningful message about the planet not found</w:t>
-      </w:r>
-    </w:p>
-    <w:p>
-      <w:pPr>
-        <w:spacing w:line="240" w:lineRule="auto"/>
-        <w:contextualSpacing/>
-        <w:rPr>
-          <w:rFonts w:cstheme="minorHAnsi"/>
-          <w:sz w:val="20"/>
-          <w:szCs w:val="20"/>
-        </w:rPr>
-      </w:pPr>
-      <w:r>
-        <w:rPr>
-          <w:rFonts w:cstheme="minorHAnsi"/>
-          <w:sz w:val="20"/>
-          <w:szCs w:val="20"/>
-        </w:rPr>
-        <w:t xml:space="preserve">        return</w:t>
-      </w:r>
-    </w:p>
-    <w:p>
-      <w:pPr>
-        <w:spacing w:line="240" w:lineRule="auto"/>
-        <w:contextualSpacing/>
-        <w:rPr>
-          <w:rFonts w:cstheme="minorHAnsi"/>
-          <w:sz w:val="20"/>
-          <w:szCs w:val="20"/>
-        </w:rPr>
-      </w:pPr>
-    </w:p>
-    <w:p>
-      <w:pPr>
-        <w:spacing w:line="240" w:lineRule="auto"/>
-        <w:contextualSpacing/>
-        <w:rPr>
-          <w:rFonts w:cstheme="minorHAnsi"/>
-          <w:sz w:val="20"/>
-          <w:szCs w:val="20"/>
-        </w:rPr>
-      </w:pPr>
-      <w:r>
-        <w:rPr>
-          <w:rFonts w:cstheme="minorHAnsi"/>
-          <w:sz w:val="20"/>
-          <w:szCs w:val="20"/>
-        </w:rPr>
-        <w:t xml:space="preserve">    iterate through the planets tuple</w:t>
-      </w:r>
-    </w:p>
-    <w:p>
-      <w:pPr>
-        <w:spacing w:line="240" w:lineRule="auto"/>
-        <w:contextualSpacing/>
-        <w:rPr>
-          <w:rFonts w:cstheme="minorHAnsi"/>
-          <w:sz w:val="20"/>
-          <w:szCs w:val="20"/>
-        </w:rPr>
-      </w:pPr>
-      <w:r>
-        <w:rPr>
-          <w:rFonts w:cstheme="minorHAnsi"/>
-          <w:sz w:val="20"/>
-          <w:szCs w:val="20"/>
-        </w:rPr>
-        <w:t xml:space="preserve">        unpack the planet's name &amp; distance</w:t>
-      </w:r>
-    </w:p>
-    <w:p>
-      <w:pPr>
-        <w:spacing w:line="240" w:lineRule="auto"/>
-        <w:contextualSpacing/>
-        <w:rPr>
-          <w:rFonts w:cstheme="minorHAnsi"/>
-          <w:sz w:val="20"/>
-          <w:szCs w:val="20"/>
-        </w:rPr>
-      </w:pPr>
-      <w:r>
-        <w:rPr>
-          <w:rFonts w:cstheme="minorHAnsi"/>
-          <w:sz w:val="20"/>
-          <w:szCs w:val="20"/>
-        </w:rPr>
-        <w:t xml:space="preserve">        only compare planets that is not the selected planet</w:t>
-      </w:r>
-    </w:p>
-    <w:p>
-      <w:pPr>
-        <w:spacing w:line="240" w:lineRule="auto"/>
-        <w:contextualSpacing/>
-        <w:rPr>
-          <w:rFonts w:cstheme="minorHAnsi"/>
-          <w:sz w:val="20"/>
-          <w:szCs w:val="20"/>
-        </w:rPr>
-      </w:pPr>
-      <w:r>
-        <w:rPr>
-          <w:rFonts w:cstheme="minorHAnsi"/>
-          <w:sz w:val="20"/>
-          <w:szCs w:val="20"/>
-        </w:rPr>
-        <w:t xml:space="preserve">        if the planet doesn't equal the selected planet:</w:t>
-      </w:r>
-    </w:p>
-    <w:p>
-      <w:pPr>
-        <w:spacing w:line="240" w:lineRule="auto"/>
-        <w:contextualSpacing/>
-        <w:rPr>
-          <w:rFonts w:cstheme="minorHAnsi"/>
-          <w:sz w:val="20"/>
-          <w:szCs w:val="20"/>
-        </w:rPr>
-      </w:pPr>
-      <w:r>
-        <w:rPr>
-          <w:rFonts w:cstheme="minorHAnsi"/>
-          <w:sz w:val="20"/>
-          <w:szCs w:val="20"/>
-        </w:rPr>
-        <w:t xml:space="preserve">            then calculate the distance using abs</w:t>
-      </w:r>
-    </w:p>
-    <w:p>
-      <w:pPr>
-        <w:spacing w:line="240" w:lineRule="auto"/>
-        <w:contextualSpacing/>
-        <w:rPr>
-          <w:rFonts w:cstheme="minorHAnsi"/>
-          <w:sz w:val="20"/>
-          <w:szCs w:val="20"/>
-        </w:rPr>
-      </w:pPr>
-      <w:r>
-        <w:rPr>
-          <w:rFonts w:cstheme="minorHAnsi"/>
-          <w:sz w:val="20"/>
-          <w:szCs w:val="20"/>
-        </w:rPr>
-        <w:t xml:space="preserve">            append the planet name and distance to the empty list created at the start of this function</w:t>
-      </w:r>
-    </w:p>
-    <w:p>
-      <w:pPr>
-        <w:spacing w:line="240" w:lineRule="auto"/>
-        <w:contextualSpacing/>
-        <w:rPr>
-          <w:rFonts w:cstheme="minorHAnsi"/>
-          <w:sz w:val="20"/>
-          <w:szCs w:val="20"/>
-        </w:rPr>
-      </w:pPr>
-      <w:r>
-        <w:rPr>
-          <w:rFonts w:cstheme="minorHAnsi"/>
-          <w:sz w:val="20"/>
-          <w:szCs w:val="20"/>
-        </w:rPr>
-        <w:t xml:space="preserve">    </w:t>
-      </w:r>
-    </w:p>
-    <w:p>
-      <w:pPr>
-        <w:spacing w:line="240" w:lineRule="auto"/>
-        <w:contextualSpacing/>
-        <w:rPr>
-          <w:rFonts w:cstheme="minorHAnsi"/>
-          <w:sz w:val="20"/>
-          <w:szCs w:val="20"/>
-        </w:rPr>
-      </w:pPr>
-      <w:r>
-        <w:rPr>
-          <w:rFonts w:cstheme="minorHAnsi"/>
-          <w:sz w:val="20"/>
-          <w:szCs w:val="20"/>
-        </w:rPr>
-        <w:t xml:space="preserve">    sort the newly created list by using a </w:t>
-      </w:r>
-      <w:proofErr w:type="spellStart"/>
-      <w:r>
-        <w:rPr>
-          <w:rFonts w:cstheme="minorHAnsi"/>
-          <w:sz w:val="20"/>
-          <w:szCs w:val="20"/>
-        </w:rPr>
-        <w:t>a</w:t>
-      </w:r>
-      <w:proofErr w:type="spellEnd"/>
-      <w:r>
-        <w:rPr>
-          <w:rFonts w:cstheme="minorHAnsi"/>
-          <w:sz w:val="20"/>
-          <w:szCs w:val="20"/>
-        </w:rPr>
-        <w:t xml:space="preserve"> lambda function</w:t>
-      </w:r>
-    </w:p>
-    <w:p>
-      <w:pPr>
-        <w:spacing w:line="240" w:lineRule="auto"/>
-        <w:contextualSpacing/>
-        <w:rPr>
-          <w:rFonts w:cstheme="minorHAnsi"/>
-          <w:sz w:val="20"/>
-          <w:szCs w:val="20"/>
-        </w:rPr>
-      </w:pPr>
-      <w:r>
-        <w:rPr>
-          <w:rFonts w:cstheme="minorHAnsi"/>
-          <w:sz w:val="20"/>
-          <w:szCs w:val="20"/>
-        </w:rPr>
-        <w:t xml:space="preserve">    display the distances report by calling the function and passing the selected planet's name &amp; newly created list</w:t>
-      </w:r>
-    </w:p>
-    <w:p>
-      <w:pPr>
-        <w:spacing w:line="240" w:lineRule="auto"/>
-        <w:contextualSpacing/>
-        <w:rPr>
-          <w:rFonts w:cstheme="minorHAnsi"/>
-          <w:sz w:val="20"/>
-          <w:szCs w:val="20"/>
-        </w:rPr>
-      </w:pPr>
-    </w:p>
-    <w:p>
-      <w:pPr>
-        <w:spacing w:line="240" w:lineRule="auto"/>
-        <w:contextualSpacing/>
-        <w:rPr>
-          <w:rFonts w:cstheme="minorHAnsi"/>
-          <w:b/>
-          <w:bCs/>
-          <w:sz w:val="20"/>
-          <w:szCs w:val="20"/>
-        </w:rPr>
-      </w:pPr>
-      <w:r>
-        <w:rPr>
-          <w:rFonts w:cstheme="minorHAnsi"/>
-          <w:b/>
-          <w:bCs/>
-          <w:sz w:val="20"/>
-          <w:szCs w:val="20"/>
-        </w:rPr>
-        <w:t># display the all the planet's names from the tuple list</w:t>
-      </w:r>
-    </w:p>
-    <w:p>
-      <w:pPr>
-        <w:spacing w:line="240" w:lineRule="auto"/>
-        <w:contextualSpacing/>
-        <w:rPr>
-          <w:rFonts w:cstheme="minorHAnsi"/>
-          <w:b/>
-          <w:bCs/>
-          <w:sz w:val="20"/>
-          <w:szCs w:val="20"/>
-        </w:rPr>
-      </w:pPr>
-      <w:r>
-        <w:rPr>
-          <w:rFonts w:cstheme="minorHAnsi"/>
-          <w:b/>
-          <w:bCs/>
-          <w:sz w:val="20"/>
-          <w:szCs w:val="20"/>
-        </w:rPr>
-        <w:t xml:space="preserve">def </w:t>
-      </w:r>
-      <w:proofErr w:type="spellStart"/>
-      <w:r>
-        <w:rPr>
-          <w:rFonts w:cstheme="minorHAnsi"/>
-          <w:b/>
-          <w:bCs/>
-          <w:sz w:val="20"/>
-          <w:szCs w:val="20"/>
-        </w:rPr>
-        <w:t>display_planets</w:t>
-      </w:r>
-      <w:proofErr w:type="spellEnd"/>
-      <w:r>
-        <w:rPr>
-          <w:rFonts w:cstheme="minorHAnsi"/>
-          <w:b/>
-          <w:bCs/>
-          <w:sz w:val="20"/>
-          <w:szCs w:val="20"/>
-        </w:rPr>
-        <w:t>():</w:t>
-      </w:r>
-    </w:p>
-    <w:p>
-      <w:pPr>
-        <w:spacing w:line="240" w:lineRule="auto"/>
-        <w:contextualSpacing/>
-        <w:rPr>
-          <w:rFonts w:cstheme="minorHAnsi"/>
-          <w:sz w:val="20"/>
-          <w:szCs w:val="20"/>
-        </w:rPr>
-      </w:pPr>
-      <w:r>
-        <w:rPr>
-          <w:rFonts w:cstheme="minorHAnsi"/>
-          <w:sz w:val="20"/>
-          <w:szCs w:val="20"/>
-        </w:rPr>
-        <w:t xml:space="preserve">    print the word planets without going down a line</w:t>
-      </w:r>
-    </w:p>
-    <w:p>
-      <w:pPr>
-        <w:spacing w:line="240" w:lineRule="auto"/>
-        <w:contextualSpacing/>
-        <w:rPr>
-          <w:rFonts w:cstheme="minorHAnsi"/>
-          <w:sz w:val="20"/>
-          <w:szCs w:val="20"/>
-        </w:rPr>
-      </w:pPr>
-      <w:r>
-        <w:rPr>
-          <w:rFonts w:cstheme="minorHAnsi"/>
-          <w:sz w:val="20"/>
-          <w:szCs w:val="20"/>
-        </w:rPr>
-        <w:t xml:space="preserve">    iterate through the planets tuple</w:t>
-      </w:r>
-    </w:p>
-    <w:p>
-      <w:pPr>
-        <w:spacing w:line="240" w:lineRule="auto"/>
-        <w:contextualSpacing/>
-        <w:rPr>
-          <w:rFonts w:cstheme="minorHAnsi"/>
-          <w:sz w:val="20"/>
-          <w:szCs w:val="20"/>
-        </w:rPr>
-      </w:pPr>
-      <w:r>
-        <w:rPr>
-          <w:rFonts w:cstheme="minorHAnsi"/>
-          <w:sz w:val="20"/>
-          <w:szCs w:val="20"/>
-        </w:rPr>
-        <w:t xml:space="preserve">        unpack the planet's name and distance</w:t>
-      </w:r>
-    </w:p>
-    <w:p>
-      <w:pPr>
-        <w:spacing w:line="240" w:lineRule="auto"/>
-        <w:contextualSpacing/>
-        <w:rPr>
-          <w:rFonts w:cstheme="minorHAnsi"/>
-          <w:sz w:val="20"/>
-          <w:szCs w:val="20"/>
-        </w:rPr>
-      </w:pPr>
-      <w:r>
-        <w:rPr>
-          <w:rFonts w:cstheme="minorHAnsi"/>
-          <w:sz w:val="20"/>
-          <w:szCs w:val="20"/>
-        </w:rPr>
-        <w:t xml:space="preserve">        print the planet's name followed by a space without doing down a line</w:t>
-      </w:r>
-    </w:p>
-    <w:p>
-      <w:pPr>
-        <w:spacing w:line="240" w:lineRule="auto"/>
-        <w:contextualSpacing/>
-        <w:rPr>
-          <w:rFonts w:cstheme="minorHAnsi"/>
-          <w:sz w:val="20"/>
-          <w:szCs w:val="20"/>
-        </w:rPr>
-      </w:pPr>
-    </w:p>
-    <w:p>
-      <w:pPr>
-        <w:spacing w:line="240" w:lineRule="auto"/>
-        <w:contextualSpacing/>
-        <w:rPr>
-          <w:rFonts w:cstheme="minorHAnsi"/>
-          <w:b/>
-          <w:bCs/>
-          <w:sz w:val="20"/>
-          <w:szCs w:val="20"/>
-        </w:rPr>
-      </w:pPr>
-      <w:r>
-        <w:rPr>
-          <w:rFonts w:cstheme="minorHAnsi"/>
-          <w:b/>
-          <w:bCs/>
-          <w:sz w:val="20"/>
-          <w:szCs w:val="20"/>
-        </w:rPr>
-        <w:t># main function that keeps the program looping until the user enter q for quit</w:t>
-      </w:r>
-    </w:p>
-    <w:p>
-      <w:pPr>
-        <w:spacing w:line="240" w:lineRule="auto"/>
-        <w:contextualSpacing/>
-        <w:rPr>
-          <w:rFonts w:cstheme="minorHAnsi"/>
-          <w:b/>
-          <w:bCs/>
-          <w:sz w:val="20"/>
-          <w:szCs w:val="20"/>
-        </w:rPr>
-      </w:pPr>
-      <w:r>
-        <w:rPr>
-          <w:rFonts w:cstheme="minorHAnsi"/>
-          <w:b/>
-          <w:bCs/>
-          <w:sz w:val="20"/>
-          <w:szCs w:val="20"/>
-        </w:rPr>
         <w:t>def main():</w:t>
       </w:r>
     </w:p>
@@ -2479,25 +2271,7 @@
           <w:sz w:val="20"/>
           <w:szCs w:val="20"/>
         </w:rPr>
-        <w:t xml:space="preserve">        call </w:t>
-      </w:r>
-      <w:proofErr w:type="spellStart"/>
-      <w:r>
-        <w:rPr>
-          <w:rFonts w:cstheme="minorHAnsi"/>
-          <w:sz w:val="20"/>
-          <w:szCs w:val="20"/>
-        </w:rPr>
-        <w:t>display_planets</w:t>
-      </w:r>
-      <w:proofErr w:type="spellEnd"/>
-      <w:r>
-        <w:rPr>
-          <w:rFonts w:cstheme="minorHAnsi"/>
-          <w:sz w:val="20"/>
-          <w:szCs w:val="20"/>
-        </w:rPr>
-        <w:t xml:space="preserve"> to display a list of planets to choose from </w:t>
+        <w:t xml:space="preserve">        call display_planets to display a list of planets to choose from </w:t>
       </w:r>
     </w:p>
     <w:p>
@@ -2571,25 +2345,7 @@
           <w:sz w:val="20"/>
           <w:szCs w:val="20"/>
         </w:rPr>
-        <w:t xml:space="preserve">        call </w:t>
-      </w:r>
-      <w:proofErr w:type="spellStart"/>
-      <w:r>
-        <w:rPr>
-          <w:rFonts w:cstheme="minorHAnsi"/>
-          <w:sz w:val="20"/>
-          <w:szCs w:val="20"/>
-        </w:rPr>
-        <w:t>distance_from_planet</w:t>
-      </w:r>
-      <w:proofErr w:type="spellEnd"/>
-      <w:r>
-        <w:rPr>
-          <w:rFonts w:cstheme="minorHAnsi"/>
-          <w:sz w:val="20"/>
-          <w:szCs w:val="20"/>
-        </w:rPr>
-        <w:t xml:space="preserve"> passing the selected planet capitalized</w:t>
+        <w:t xml:space="preserve">        call distance_from_planet passing the selected planet capitalized</w:t>
       </w:r>
     </w:p>
     <w:sectPr>
@@ -2603,7 +2359,7 @@
 </file>
 
 <file path=word/numbering.xml><?xml version="1.0" encoding="utf-8"?>
-<w:numbering xmlns:wpc="http://schemas.microsoft.com/office/word/2010/wordprocessingCanvas" xmlns:cx="http://schemas.microsoft.com/office/drawing/2014/chartex" xmlns:cx1="http://schemas.microsoft.com/office/drawing/2015/9/8/chartex" xmlns:cx2="http://schemas.microsoft.com/office/drawing/2015/10/21/chartex" xmlns:cx3="http://schemas.microsoft.com/office/drawing/2016/5/9/chartex" xmlns:cx4="http://schemas.microsoft.com/office/drawing/2016/5/10/chartex" xmlns:cx5="http://schemas.microsoft.com/office/drawing/2016/5/11/chartex" xmlns:cx6="http://schemas.microsoft.com/office/drawing/2016/5/12/chartex" xmlns:cx7="http://schemas.microsoft.com/office/drawing/2016/5/13/chartex" xmlns:cx8="http://schemas.microsoft.com/office/drawing/2016/5/14/chartex" xmlns:mc="http://schemas.openxmlformats.org/markup-compatibility/2006" xmlns:aink="http://schemas.microsoft.com/office/drawing/2016/ink" xmlns:am3d="http://schemas.microsoft.com/office/drawing/2017/model3d" xmlns:o="urn:schemas-microsoft-com:office:office" xmlns:r="http://schemas.openxmlformats.org/officeDocument/2006/relationships" xmlns:m="http://schemas.openxmlformats.org/officeDocument/2006/math" xmlns:v="urn:schemas-microsoft-com:vml" xmlns:wp14="http://schemas.microsoft.com/office/word/2010/wordprocessingDrawing" xmlns:wp="http://schemas.openxmlformats.org/drawingml/2006/wordprocessingDrawing" xmlns:w10="urn:schemas-microsoft-com:office:word" xmlns:w="http://schemas.openxmlformats.org/wordprocessingml/2006/main" xmlns:w14="http://schemas.microsoft.com/office/word/2010/wordml" xmlns:w15="http://schemas.microsoft.com/office/word/2012/wordml" xmlns:w16cex="http://schemas.microsoft.com/office/word/2018/wordml/cex" xmlns:w16cid="http://schemas.microsoft.com/office/word/2016/wordml/cid" xmlns:w16="http://schemas.microsoft.com/office/word/2018/wordml" xmlns:w16sdtdh="http://schemas.microsoft.com/office/word/2020/wordml/sdtdatahash" xmlns:w16se="http://schemas.microsoft.com/office/word/2015/wordml/symex" xmlns:wpg="http://schemas.microsoft.com/office/word/2010/wordprocessingGroup" xmlns:wpi="http://schemas.microsoft.com/office/word/2010/wordprocessingInk" xmlns:wne="http://schemas.microsoft.com/office/word/2006/wordml" xmlns:wps="http://schemas.microsoft.com/office/word/2010/wordprocessingShape" mc:Ignorable="w14 w15 w16se w16cid w16 w16cex w16sdtdh wp14">
+<w:numbering xmlns:wpc="http://schemas.microsoft.com/office/word/2010/wordprocessingCanvas" xmlns:cx="http://schemas.microsoft.com/office/drawing/2014/chartex" xmlns:cx1="http://schemas.microsoft.com/office/drawing/2015/9/8/chartex" xmlns:mc="http://schemas.openxmlformats.org/markup-compatibility/2006" xmlns:o="urn:schemas-microsoft-com:office:office" xmlns:r="http://schemas.openxmlformats.org/officeDocument/2006/relationships" xmlns:m="http://schemas.openxmlformats.org/officeDocument/2006/math" xmlns:v="urn:schemas-microsoft-com:vml" xmlns:wp14="http://schemas.microsoft.com/office/word/2010/wordprocessingDrawing" xmlns:wp="http://schemas.openxmlformats.org/drawingml/2006/wordprocessingDrawing" xmlns:w10="urn:schemas-microsoft-com:office:word" xmlns:w="http://schemas.openxmlformats.org/wordprocessingml/2006/main" xmlns:w14="http://schemas.microsoft.com/office/word/2010/wordml" xmlns:w15="http://schemas.microsoft.com/office/word/2012/wordml" xmlns:w16se="http://schemas.microsoft.com/office/word/2015/wordml/symex" xmlns:wpg="http://schemas.microsoft.com/office/word/2010/wordprocessingGroup" xmlns:wpi="http://schemas.microsoft.com/office/word/2010/wordprocessingInk" xmlns:wne="http://schemas.microsoft.com/office/word/2006/wordml" xmlns:wps="http://schemas.microsoft.com/office/word/2010/wordprocessingShape" mc:Ignorable="w14 w15 w16se wp14">
   <w:abstractNum w:abstractNumId="0" w15:restartNumberingAfterBreak="0">
     <w:nsid w:val="30B07C3E"/>
     <w:multiLevelType w:val="hybridMultilevel"/>
@@ -2700,7 +2456,7 @@
 </file>
 
 <file path=word/styles.xml><?xml version="1.0" encoding="utf-8"?>
-<w:styles xmlns:mc="http://schemas.openxmlformats.org/markup-compatibility/2006" xmlns:r="http://schemas.openxmlformats.org/officeDocument/2006/relationships" xmlns:w="http://schemas.openxmlformats.org/wordprocessingml/2006/main" xmlns:w14="http://schemas.microsoft.com/office/word/2010/wordml" xmlns:w15="http://schemas.microsoft.com/office/word/2012/wordml" xmlns:w16cex="http://schemas.microsoft.com/office/word/2018/wordml/cex" xmlns:w16cid="http://schemas.microsoft.com/office/word/2016/wordml/cid" xmlns:w16="http://schemas.microsoft.com/office/word/2018/wordml" xmlns:w16sdtdh="http://schemas.microsoft.com/office/word/2020/wordml/sdtdatahash" xmlns:w16se="http://schemas.microsoft.com/office/word/2015/wordml/symex" mc:Ignorable="w14 w15 w16se w16cid w16 w16cex w16sdtdh">
+<w:styles xmlns:mc="http://schemas.openxmlformats.org/markup-compatibility/2006" xmlns:r="http://schemas.openxmlformats.org/officeDocument/2006/relationships" xmlns:w="http://schemas.openxmlformats.org/wordprocessingml/2006/main" xmlns:w14="http://schemas.microsoft.com/office/word/2010/wordml" xmlns:w15="http://schemas.microsoft.com/office/word/2012/wordml" xmlns:w16se="http://schemas.microsoft.com/office/word/2015/wordml/symex" mc:Ignorable="w14 w15 w16se">
   <w:docDefaults>
     <w:rPrDefault>
       <w:rPr>
@@ -2716,7 +2472,7 @@
       </w:pPr>
     </w:pPrDefault>
   </w:docDefaults>
-  <w:latentStyles w:defLockedState="0" w:defUIPriority="99" w:defSemiHidden="0" w:defUnhideWhenUsed="0" w:defQFormat="0" w:count="376">
+  <w:latentStyles w:defLockedState="0" w:defUIPriority="99" w:defSemiHidden="0" w:defUnhideWhenUsed="0" w:defQFormat="0" w:count="371">
     <w:lsdException w:name="Normal" w:uiPriority="0" w:qFormat="1"/>
     <w:lsdException w:name="heading 1" w:uiPriority="9" w:qFormat="1"/>
     <w:lsdException w:name="heading 2" w:semiHidden="1" w:uiPriority="9" w:unhideWhenUsed="1" w:qFormat="1"/>
@@ -2822,6 +2578,7 @@
     <w:lsdException w:name="HTML Sample" w:semiHidden="1" w:unhideWhenUsed="1"/>
     <w:lsdException w:name="HTML Typewriter" w:semiHidden="1" w:unhideWhenUsed="1"/>
     <w:lsdException w:name="HTML Variable" w:semiHidden="1" w:unhideWhenUsed="1"/>
+    <w:lsdException w:name="Normal Table" w:semiHidden="1" w:unhideWhenUsed="1"/>
     <w:lsdException w:name="annotation subject" w:semiHidden="1" w:unhideWhenUsed="1"/>
     <w:lsdException w:name="No List" w:semiHidden="1" w:unhideWhenUsed="1"/>
     <w:lsdException w:name="Outline List 1" w:semiHidden="1" w:unhideWhenUsed="1"/>
@@ -2864,8 +2621,11 @@
     <w:lsdException w:name="Table Contemporary" w:semiHidden="1" w:unhideWhenUsed="1"/>
     <w:lsdException w:name="Table Elegant" w:semiHidden="1" w:unhideWhenUsed="1"/>
     <w:lsdException w:name="Table Professional" w:semiHidden="1" w:unhideWhenUsed="1"/>
+    <w:lsdException w:name="Table Subtle 1" w:semiHidden="1" w:unhideWhenUsed="1"/>
     <w:lsdException w:name="Table Subtle 2" w:semiHidden="1" w:unhideWhenUsed="1"/>
     <w:lsdException w:name="Table Web 1" w:semiHidden="1" w:unhideWhenUsed="1"/>
+    <w:lsdException w:name="Table Web 2" w:semiHidden="1" w:unhideWhenUsed="1"/>
+    <w:lsdException w:name="Table Web 3" w:semiHidden="1" w:unhideWhenUsed="1"/>
     <w:lsdException w:name="Balloon Text" w:semiHidden="1" w:unhideWhenUsed="1"/>
     <w:lsdException w:name="Table Grid" w:uiPriority="39"/>
     <w:lsdException w:name="Table Theme" w:semiHidden="1" w:unhideWhenUsed="1"/>
@@ -3084,11 +2844,6 @@
     <w:lsdException w:name="List Table 5 Dark Accent 6" w:uiPriority="50"/>
     <w:lsdException w:name="List Table 6 Colorful Accent 6" w:uiPriority="51"/>
     <w:lsdException w:name="List Table 7 Colorful Accent 6" w:uiPriority="52"/>
-    <w:lsdException w:name="Mention" w:semiHidden="1" w:unhideWhenUsed="1"/>
-    <w:lsdException w:name="Smart Hyperlink" w:semiHidden="1" w:unhideWhenUsed="1"/>
-    <w:lsdException w:name="Hashtag" w:semiHidden="1" w:unhideWhenUsed="1"/>
-    <w:lsdException w:name="Unresolved Mention" w:semiHidden="1" w:unhideWhenUsed="1"/>
-    <w:lsdException w:name="Smart Link" w:semiHidden="1" w:unhideWhenUsed="1"/>
   </w:latentStyles>
   <w:style w:type="paragraph" w:default="1" w:styleId="Normal">
     <w:name w:val="Normal"/>

</xml_diff>